<commit_message>
Discussion on the way
</commit_message>
<xml_diff>
--- a/Thesis writing/Alex Popescu - ES - Methods & Results - 20240201.docx
+++ b/Thesis writing/Alex Popescu - ES - Methods & Results - 20240201.docx
@@ -1590,17 +1590,30 @@
       <w:r>
         <w:t xml:space="preserve"> (</w:t>
       </w:r>
-      <w:fldSimple w:instr=" REF _Ref151135363 ">
-        <w:r>
-          <w:t xml:space="preserve">Figure </w:t>
-        </w:r>
-        <w:r>
-          <w:rPr>
-            <w:noProof/>
-          </w:rPr>
-          <w:t>1</w:t>
-        </w:r>
-      </w:fldSimple>
+      <w:r>
+        <w:fldChar w:fldCharType="begin"/>
+      </w:r>
+      <w:r>
+        <w:instrText xml:space="preserve"> REF _Ref151135363 </w:instrText>
+      </w:r>
+      <w:r>
+        <w:fldChar w:fldCharType="separate"/>
+      </w:r>
+      <w:r>
+        <w:t xml:space="preserve">Figure </w:t>
+      </w:r>
+      <w:r>
+        <w:rPr>
+          <w:noProof/>
+        </w:rPr>
+        <w:t>1</w:t>
+      </w:r>
+      <w:r>
+        <w:rPr>
+          <w:noProof/>
+        </w:rPr>
+        <w:fldChar w:fldCharType="end"/>
+      </w:r>
       <w:r>
         <w:t>)</w:t>
       </w:r>
@@ -1902,20 +1915,33 @@
       <w:r>
         <w:t>commercial area as “commercial” (</w:t>
       </w:r>
-      <w:fldSimple w:instr=" REF _Ref151136665 ">
-        <w:r>
-          <w:t>Table</w:t>
-        </w:r>
-        <w:r>
-          <w:t xml:space="preserve"> S</w:t>
-        </w:r>
-        <w:r>
-          <w:rPr>
-            <w:noProof/>
-          </w:rPr>
-          <w:t>1</w:t>
-        </w:r>
-      </w:fldSimple>
+      <w:r>
+        <w:fldChar w:fldCharType="begin"/>
+      </w:r>
+      <w:r>
+        <w:instrText xml:space="preserve"> REF _Ref151136665 </w:instrText>
+      </w:r>
+      <w:r>
+        <w:fldChar w:fldCharType="separate"/>
+      </w:r>
+      <w:r>
+        <w:t>Table</w:t>
+      </w:r>
+      <w:r>
+        <w:t xml:space="preserve"> S</w:t>
+      </w:r>
+      <w:r>
+        <w:rPr>
+          <w:noProof/>
+        </w:rPr>
+        <w:t>1</w:t>
+      </w:r>
+      <w:r>
+        <w:rPr>
+          <w:noProof/>
+        </w:rPr>
+        <w:fldChar w:fldCharType="end"/>
+      </w:r>
       <w:r>
         <w:t>). Disturbance frequency was calculated by dividing the number of disturbances</w:t>
       </w:r>
@@ -1961,7 +1987,10 @@
         </m:r>
       </m:oMath>
       <w:r>
-        <w:t>5)</w:t>
+        <w:t>4</w:t>
+      </w:r>
+      <w:r>
+        <w:t>)</w:t>
       </w:r>
       <w:r>
         <w:t>.</w:t>
@@ -4271,17 +4300,30 @@
       <w:r>
         <w:t xml:space="preserve"> </w:t>
       </w:r>
-      <w:fldSimple w:instr=" REF _Ref151137384 ">
-        <w:r>
-          <w:t xml:space="preserve">Figure </w:t>
-        </w:r>
-        <w:r>
-          <w:rPr>
-            <w:noProof/>
-          </w:rPr>
-          <w:t>2</w:t>
-        </w:r>
-      </w:fldSimple>
+      <w:r>
+        <w:fldChar w:fldCharType="begin"/>
+      </w:r>
+      <w:r>
+        <w:instrText xml:space="preserve"> REF _Ref151137384 </w:instrText>
+      </w:r>
+      <w:r>
+        <w:fldChar w:fldCharType="separate"/>
+      </w:r>
+      <w:r>
+        <w:t xml:space="preserve">Figure </w:t>
+      </w:r>
+      <w:r>
+        <w:rPr>
+          <w:noProof/>
+        </w:rPr>
+        <w:t>2</w:t>
+      </w:r>
+      <w:r>
+        <w:rPr>
+          <w:noProof/>
+        </w:rPr>
+        <w:fldChar w:fldCharType="end"/>
+      </w:r>
       <w:r>
         <w:rPr>
           <w:lang w:val="en-CA"/>
@@ -4525,17 +4567,30 @@
       <w:r>
         <w:t xml:space="preserve"> </w:t>
       </w:r>
-      <w:fldSimple w:instr=" REF _Ref151137384 ">
-        <w:r>
-          <w:t xml:space="preserve">Figure </w:t>
-        </w:r>
-        <w:r>
-          <w:rPr>
-            <w:noProof/>
-          </w:rPr>
-          <w:t>2</w:t>
-        </w:r>
-      </w:fldSimple>
+      <w:r>
+        <w:fldChar w:fldCharType="begin"/>
+      </w:r>
+      <w:r>
+        <w:instrText xml:space="preserve"> REF _Ref151137384 </w:instrText>
+      </w:r>
+      <w:r>
+        <w:fldChar w:fldCharType="separate"/>
+      </w:r>
+      <w:r>
+        <w:t xml:space="preserve">Figure </w:t>
+      </w:r>
+      <w:r>
+        <w:rPr>
+          <w:noProof/>
+        </w:rPr>
+        <w:t>2</w:t>
+      </w:r>
+      <w:r>
+        <w:rPr>
+          <w:noProof/>
+        </w:rPr>
+        <w:fldChar w:fldCharType="end"/>
+      </w:r>
       <w:r>
         <w:rPr>
           <w:lang w:val="en-CA"/>
@@ -5869,14 +5924,27 @@
       <w:r>
         <w:t xml:space="preserve">Figure </w:t>
       </w:r>
-      <w:fldSimple w:instr=" SEQ Figure \* ARABIC ">
-        <w:r>
-          <w:rPr>
-            <w:noProof/>
-          </w:rPr>
-          <w:t>2</w:t>
-        </w:r>
-      </w:fldSimple>
+      <w:r>
+        <w:fldChar w:fldCharType="begin"/>
+      </w:r>
+      <w:r>
+        <w:instrText xml:space="preserve"> SEQ Figure \* ARABIC </w:instrText>
+      </w:r>
+      <w:r>
+        <w:fldChar w:fldCharType="separate"/>
+      </w:r>
+      <w:r>
+        <w:rPr>
+          <w:noProof/>
+        </w:rPr>
+        <w:t>2</w:t>
+      </w:r>
+      <w:r>
+        <w:rPr>
+          <w:noProof/>
+        </w:rPr>
+        <w:fldChar w:fldCharType="end"/>
+      </w:r>
       <w:bookmarkEnd w:id="5"/>
       <w:r>
         <w:t xml:space="preserve">: </w:t>
@@ -5931,14 +5999,27 @@
         <w:lastRenderedPageBreak/>
         <w:t xml:space="preserve">Table </w:t>
       </w:r>
-      <w:fldSimple w:instr=" SEQ Table \* ARABIC ">
-        <w:r>
-          <w:rPr>
-            <w:noProof/>
-          </w:rPr>
-          <w:t>1</w:t>
-        </w:r>
-      </w:fldSimple>
+      <w:r>
+        <w:fldChar w:fldCharType="begin"/>
+      </w:r>
+      <w:r>
+        <w:instrText xml:space="preserve"> SEQ Table \* ARABIC </w:instrText>
+      </w:r>
+      <w:r>
+        <w:fldChar w:fldCharType="separate"/>
+      </w:r>
+      <w:r>
+        <w:rPr>
+          <w:noProof/>
+        </w:rPr>
+        <w:t>1</w:t>
+      </w:r>
+      <w:r>
+        <w:rPr>
+          <w:noProof/>
+        </w:rPr>
+        <w:fldChar w:fldCharType="end"/>
+      </w:r>
       <w:bookmarkEnd w:id="4"/>
       <w:r>
         <w:t>:</w:t>
@@ -6240,14 +6321,27 @@
         <w:lastRenderedPageBreak/>
         <w:t xml:space="preserve">Table </w:t>
       </w:r>
-      <w:fldSimple w:instr=" SEQ Table \* ARABIC ">
-        <w:r>
-          <w:rPr>
-            <w:noProof/>
-          </w:rPr>
-          <w:t>2</w:t>
-        </w:r>
-      </w:fldSimple>
+      <w:r>
+        <w:fldChar w:fldCharType="begin"/>
+      </w:r>
+      <w:r>
+        <w:instrText xml:space="preserve"> SEQ Table \* ARABIC </w:instrText>
+      </w:r>
+      <w:r>
+        <w:fldChar w:fldCharType="separate"/>
+      </w:r>
+      <w:r>
+        <w:rPr>
+          <w:noProof/>
+        </w:rPr>
+        <w:t>2</w:t>
+      </w:r>
+      <w:r>
+        <w:rPr>
+          <w:noProof/>
+        </w:rPr>
+        <w:fldChar w:fldCharType="end"/>
+      </w:r>
       <w:bookmarkEnd w:id="11"/>
       <w:r>
         <w:t xml:space="preserve">: </w:t>
@@ -8340,14 +8434,27 @@
       <w:r>
         <w:t xml:space="preserve">Figure </w:t>
       </w:r>
-      <w:fldSimple w:instr=" SEQ Figure \* ARABIC ">
-        <w:r>
-          <w:rPr>
-            <w:noProof/>
-          </w:rPr>
-          <w:t>5</w:t>
-        </w:r>
-      </w:fldSimple>
+      <w:r>
+        <w:fldChar w:fldCharType="begin"/>
+      </w:r>
+      <w:r>
+        <w:instrText xml:space="preserve"> SEQ Figure \* ARABIC </w:instrText>
+      </w:r>
+      <w:r>
+        <w:fldChar w:fldCharType="separate"/>
+      </w:r>
+      <w:r>
+        <w:rPr>
+          <w:noProof/>
+        </w:rPr>
+        <w:t>5</w:t>
+      </w:r>
+      <w:r>
+        <w:rPr>
+          <w:noProof/>
+        </w:rPr>
+        <w:fldChar w:fldCharType="end"/>
+      </w:r>
       <w:bookmarkEnd w:id="16"/>
       <w:r>
         <w:t xml:space="preserve">: </w:t>
@@ -10770,14 +10877,27 @@
         <w:lastRenderedPageBreak/>
         <w:t xml:space="preserve">Table </w:t>
       </w:r>
-      <w:fldSimple w:instr=" SEQ Table \* ARABIC ">
-        <w:r>
-          <w:rPr>
-            <w:noProof/>
-          </w:rPr>
-          <w:t>3</w:t>
-        </w:r>
-      </w:fldSimple>
+      <w:r>
+        <w:fldChar w:fldCharType="begin"/>
+      </w:r>
+      <w:r>
+        <w:instrText xml:space="preserve"> SEQ Table \* ARABIC </w:instrText>
+      </w:r>
+      <w:r>
+        <w:fldChar w:fldCharType="separate"/>
+      </w:r>
+      <w:r>
+        <w:rPr>
+          <w:noProof/>
+        </w:rPr>
+        <w:t>3</w:t>
+      </w:r>
+      <w:r>
+        <w:rPr>
+          <w:noProof/>
+        </w:rPr>
+        <w:fldChar w:fldCharType="end"/>
+      </w:r>
       <w:bookmarkEnd w:id="21"/>
       <w:r>
         <w:t xml:space="preserve">: </w:t>
@@ -10974,14 +11094,27 @@
       <w:r>
         <w:t xml:space="preserve">Figure </w:t>
       </w:r>
-      <w:fldSimple w:instr=" SEQ Figure \* ARABIC ">
-        <w:r>
-          <w:rPr>
-            <w:noProof/>
-          </w:rPr>
-          <w:t>7</w:t>
-        </w:r>
-      </w:fldSimple>
+      <w:r>
+        <w:fldChar w:fldCharType="begin"/>
+      </w:r>
+      <w:r>
+        <w:instrText xml:space="preserve"> SEQ Figure \* ARABIC </w:instrText>
+      </w:r>
+      <w:r>
+        <w:fldChar w:fldCharType="separate"/>
+      </w:r>
+      <w:r>
+        <w:rPr>
+          <w:noProof/>
+        </w:rPr>
+        <w:t>7</w:t>
+      </w:r>
+      <w:r>
+        <w:rPr>
+          <w:noProof/>
+        </w:rPr>
+        <w:fldChar w:fldCharType="end"/>
+      </w:r>
       <w:bookmarkEnd w:id="23"/>
       <w:r>
         <w:t xml:space="preserve">: </w:t>
@@ -11193,14 +11326,27 @@
         <w:lastRenderedPageBreak/>
         <w:t xml:space="preserve">Table </w:t>
       </w:r>
-      <w:fldSimple w:instr=" SEQ Table \* ARABIC ">
-        <w:r>
-          <w:rPr>
-            <w:noProof/>
-          </w:rPr>
-          <w:t>4</w:t>
-        </w:r>
-      </w:fldSimple>
+      <w:r>
+        <w:fldChar w:fldCharType="begin"/>
+      </w:r>
+      <w:r>
+        <w:instrText xml:space="preserve"> SEQ Table \* ARABIC </w:instrText>
+      </w:r>
+      <w:r>
+        <w:fldChar w:fldCharType="separate"/>
+      </w:r>
+      <w:r>
+        <w:rPr>
+          <w:noProof/>
+        </w:rPr>
+        <w:t>4</w:t>
+      </w:r>
+      <w:r>
+        <w:rPr>
+          <w:noProof/>
+        </w:rPr>
+        <w:fldChar w:fldCharType="end"/>
+      </w:r>
       <w:bookmarkEnd w:id="27"/>
       <w:r>
         <w:t xml:space="preserve">: </w:t>
@@ -11366,14 +11512,27 @@
       <w:r>
         <w:t xml:space="preserve">Figure </w:t>
       </w:r>
-      <w:fldSimple w:instr=" SEQ Figure \* ARABIC ">
-        <w:r>
-          <w:rPr>
-            <w:noProof/>
-          </w:rPr>
-          <w:t>9</w:t>
-        </w:r>
-      </w:fldSimple>
+      <w:r>
+        <w:fldChar w:fldCharType="begin"/>
+      </w:r>
+      <w:r>
+        <w:instrText xml:space="preserve"> SEQ Figure \* ARABIC </w:instrText>
+      </w:r>
+      <w:r>
+        <w:fldChar w:fldCharType="separate"/>
+      </w:r>
+      <w:r>
+        <w:rPr>
+          <w:noProof/>
+        </w:rPr>
+        <w:t>9</w:t>
+      </w:r>
+      <w:r>
+        <w:rPr>
+          <w:noProof/>
+        </w:rPr>
+        <w:fldChar w:fldCharType="end"/>
+      </w:r>
       <w:bookmarkEnd w:id="29"/>
       <w:r>
         <w:t>:</w:t>
@@ -12853,14 +13012,27 @@
         <w:lastRenderedPageBreak/>
         <w:t>Table S</w:t>
       </w:r>
-      <w:fldSimple w:instr=" SEQ Table_S \* ARABIC ">
-        <w:r>
-          <w:rPr>
-            <w:noProof/>
-          </w:rPr>
-          <w:t>1</w:t>
-        </w:r>
-      </w:fldSimple>
+      <w:r>
+        <w:fldChar w:fldCharType="begin"/>
+      </w:r>
+      <w:r>
+        <w:instrText xml:space="preserve"> SEQ Table_S \* ARABIC </w:instrText>
+      </w:r>
+      <w:r>
+        <w:fldChar w:fldCharType="separate"/>
+      </w:r>
+      <w:r>
+        <w:rPr>
+          <w:noProof/>
+        </w:rPr>
+        <w:t>1</w:t>
+      </w:r>
+      <w:r>
+        <w:rPr>
+          <w:noProof/>
+        </w:rPr>
+        <w:fldChar w:fldCharType="end"/>
+      </w:r>
       <w:r>
         <w:t xml:space="preserve">: </w:t>
       </w:r>
@@ -13209,14 +13381,27 @@
         <w:lastRenderedPageBreak/>
         <w:t>Table S</w:t>
       </w:r>
-      <w:fldSimple w:instr=" SEQ Table_S \* ARABIC ">
-        <w:r>
-          <w:rPr>
-            <w:noProof/>
-          </w:rPr>
-          <w:t>2</w:t>
-        </w:r>
-      </w:fldSimple>
+      <w:r>
+        <w:fldChar w:fldCharType="begin"/>
+      </w:r>
+      <w:r>
+        <w:instrText xml:space="preserve"> SEQ Table_S \* ARABIC </w:instrText>
+      </w:r>
+      <w:r>
+        <w:fldChar w:fldCharType="separate"/>
+      </w:r>
+      <w:r>
+        <w:rPr>
+          <w:noProof/>
+        </w:rPr>
+        <w:t>2</w:t>
+      </w:r>
+      <w:r>
+        <w:rPr>
+          <w:noProof/>
+        </w:rPr>
+        <w:fldChar w:fldCharType="end"/>
+      </w:r>
       <w:bookmarkEnd w:id="34"/>
       <w:r>
         <w:t>:</w:t>
@@ -14198,14 +14383,27 @@
       <w:r>
         <w:t>Figure S</w:t>
       </w:r>
-      <w:fldSimple w:instr=" SEQ Figure_S \* ARABIC ">
-        <w:r>
-          <w:rPr>
-            <w:noProof/>
-          </w:rPr>
-          <w:t>1</w:t>
-        </w:r>
-      </w:fldSimple>
+      <w:r>
+        <w:fldChar w:fldCharType="begin"/>
+      </w:r>
+      <w:r>
+        <w:instrText xml:space="preserve"> SEQ Figure_S \* ARABIC </w:instrText>
+      </w:r>
+      <w:r>
+        <w:fldChar w:fldCharType="separate"/>
+      </w:r>
+      <w:r>
+        <w:rPr>
+          <w:noProof/>
+        </w:rPr>
+        <w:t>1</w:t>
+      </w:r>
+      <w:r>
+        <w:rPr>
+          <w:noProof/>
+        </w:rPr>
+        <w:fldChar w:fldCharType="end"/>
+      </w:r>
       <w:bookmarkEnd w:id="39"/>
       <w:r>
         <w:t xml:space="preserve">: </w:t>
@@ -14312,14 +14510,27 @@
       <w:r>
         <w:t>Figure S</w:t>
       </w:r>
-      <w:fldSimple w:instr=" SEQ Figure_S \* ARABIC ">
-        <w:r>
-          <w:rPr>
-            <w:noProof/>
-          </w:rPr>
-          <w:t>2</w:t>
-        </w:r>
-      </w:fldSimple>
+      <w:r>
+        <w:fldChar w:fldCharType="begin"/>
+      </w:r>
+      <w:r>
+        <w:instrText xml:space="preserve"> SEQ Figure_S \* ARABIC </w:instrText>
+      </w:r>
+      <w:r>
+        <w:fldChar w:fldCharType="separate"/>
+      </w:r>
+      <w:r>
+        <w:rPr>
+          <w:noProof/>
+        </w:rPr>
+        <w:t>2</w:t>
+      </w:r>
+      <w:r>
+        <w:rPr>
+          <w:noProof/>
+        </w:rPr>
+        <w:fldChar w:fldCharType="end"/>
+      </w:r>
       <w:bookmarkEnd w:id="43"/>
       <w:r>
         <w:t>:</w:t>
@@ -14456,14 +14667,27 @@
       <w:r>
         <w:t>Figure S</w:t>
       </w:r>
-      <w:fldSimple w:instr=" SEQ Figure_S \* ARABIC ">
-        <w:r>
-          <w:rPr>
-            <w:noProof/>
-          </w:rPr>
-          <w:t>3</w:t>
-        </w:r>
-      </w:fldSimple>
+      <w:r>
+        <w:fldChar w:fldCharType="begin"/>
+      </w:r>
+      <w:r>
+        <w:instrText xml:space="preserve"> SEQ Figure_S \* ARABIC </w:instrText>
+      </w:r>
+      <w:r>
+        <w:fldChar w:fldCharType="separate"/>
+      </w:r>
+      <w:r>
+        <w:rPr>
+          <w:noProof/>
+        </w:rPr>
+        <w:t>3</w:t>
+      </w:r>
+      <w:r>
+        <w:rPr>
+          <w:noProof/>
+        </w:rPr>
+        <w:fldChar w:fldCharType="end"/>
+      </w:r>
       <w:bookmarkEnd w:id="46"/>
       <w:r>
         <w:t xml:space="preserve">: </w:t>
@@ -14530,14 +14754,27 @@
         <w:lastRenderedPageBreak/>
         <w:t>Table S</w:t>
       </w:r>
-      <w:fldSimple w:instr=" SEQ Table_S \* ARABIC ">
-        <w:r>
-          <w:rPr>
-            <w:noProof/>
-          </w:rPr>
-          <w:t>3</w:t>
-        </w:r>
-      </w:fldSimple>
+      <w:r>
+        <w:fldChar w:fldCharType="begin"/>
+      </w:r>
+      <w:r>
+        <w:instrText xml:space="preserve"> SEQ Table_S \* ARABIC </w:instrText>
+      </w:r>
+      <w:r>
+        <w:fldChar w:fldCharType="separate"/>
+      </w:r>
+      <w:r>
+        <w:rPr>
+          <w:noProof/>
+        </w:rPr>
+        <w:t>3</w:t>
+      </w:r>
+      <w:r>
+        <w:rPr>
+          <w:noProof/>
+        </w:rPr>
+        <w:fldChar w:fldCharType="end"/>
+      </w:r>
       <w:bookmarkEnd w:id="50"/>
       <w:r>
         <w:t xml:space="preserve">: </w:t>
@@ -15048,14 +15285,27 @@
       <w:r>
         <w:t>Figure S</w:t>
       </w:r>
-      <w:fldSimple w:instr=" SEQ Figure_S \* ARABIC ">
-        <w:r>
-          <w:rPr>
-            <w:noProof/>
-          </w:rPr>
-          <w:t>6</w:t>
-        </w:r>
-      </w:fldSimple>
+      <w:r>
+        <w:fldChar w:fldCharType="begin"/>
+      </w:r>
+      <w:r>
+        <w:instrText xml:space="preserve"> SEQ Figure_S \* ARABIC </w:instrText>
+      </w:r>
+      <w:r>
+        <w:fldChar w:fldCharType="separate"/>
+      </w:r>
+      <w:r>
+        <w:rPr>
+          <w:noProof/>
+        </w:rPr>
+        <w:t>6</w:t>
+      </w:r>
+      <w:r>
+        <w:rPr>
+          <w:noProof/>
+        </w:rPr>
+        <w:fldChar w:fldCharType="end"/>
+      </w:r>
       <w:bookmarkEnd w:id="61"/>
       <w:r>
         <w:t xml:space="preserve">: </w:t>
@@ -15103,14 +15353,27 @@
         <w:lastRenderedPageBreak/>
         <w:t>Table S</w:t>
       </w:r>
-      <w:fldSimple w:instr=" SEQ Table_S \* ARABIC ">
-        <w:r>
-          <w:rPr>
-            <w:noProof/>
-          </w:rPr>
-          <w:t>4</w:t>
-        </w:r>
-      </w:fldSimple>
+      <w:r>
+        <w:fldChar w:fldCharType="begin"/>
+      </w:r>
+      <w:r>
+        <w:instrText xml:space="preserve"> SEQ Table_S \* ARABIC </w:instrText>
+      </w:r>
+      <w:r>
+        <w:fldChar w:fldCharType="separate"/>
+      </w:r>
+      <w:r>
+        <w:rPr>
+          <w:noProof/>
+        </w:rPr>
+        <w:t>4</w:t>
+      </w:r>
+      <w:r>
+        <w:rPr>
+          <w:noProof/>
+        </w:rPr>
+        <w:fldChar w:fldCharType="end"/>
+      </w:r>
       <w:bookmarkEnd w:id="64"/>
       <w:r>
         <w:t xml:space="preserve">: </w:t>
@@ -19595,6 +19858,20 @@
 </file>
 
 <file path=customXml/item2.xml><?xml version="1.0" encoding="utf-8"?>
+<p:properties xmlns:p="http://schemas.microsoft.com/office/2006/metadata/properties" xmlns:xsi="http://www.w3.org/2001/XMLSchema-instance" xmlns:pc="http://schemas.microsoft.com/office/infopath/2007/PartnerControls">
+  <documentManagement>
+    <lcf76f155ced4ddcb4097134ff3c332f xmlns="1742f647-34aa-47ad-81ff-611e282eb03c">
+      <Terms xmlns="http://schemas.microsoft.com/office/infopath/2007/PartnerControls"/>
+    </lcf76f155ced4ddcb4097134ff3c332f>
+  </documentManagement>
+</p:properties>
+</file>
+
+<file path=customXml/item3.xml><?xml version="1.0" encoding="utf-8"?>
+<b:Sources xmlns:b="http://schemas.openxmlformats.org/officeDocument/2006/bibliography" xmlns="http://schemas.openxmlformats.org/officeDocument/2006/bibliography" SelectedStyle="\APASixthEditionOfficeOnline.xsl" StyleName="APA" Version="6"/>
+</file>
+
+<file path=customXml/item4.xml><?xml version="1.0" encoding="utf-8"?>
 <ct:contentTypeSchema xmlns:ct="http://schemas.microsoft.com/office/2006/metadata/contentType" xmlns:ma="http://schemas.microsoft.com/office/2006/metadata/properties/metaAttributes" ct:_="" ma:_="" ma:contentTypeName="Document" ma:contentTypeID="0x01010076D842EEC58A2744A2ADC524444A7A0D" ma:contentTypeVersion="13" ma:contentTypeDescription="Create a new document." ma:contentTypeScope="" ma:versionID="31d7c2980fc02f388bca6070f05e6973">
   <xsd:schema xmlns:xsd="http://www.w3.org/2001/XMLSchema" xmlns:xs="http://www.w3.org/2001/XMLSchema" xmlns:p="http://schemas.microsoft.com/office/2006/metadata/properties" xmlns:ns2="1742f647-34aa-47ad-81ff-611e282eb03c" xmlns:ns3="2474bc95-ce3a-4b46-bc4a-5c320303d6f9" targetNamespace="http://schemas.microsoft.com/office/2006/metadata/properties" ma:root="true" ma:fieldsID="dd3416237101d79489dfd7cfa880e398" ns2:_="" ns3:_="">
     <xsd:import namespace="1742f647-34aa-47ad-81ff-611e282eb03c"/>
@@ -19807,20 +20084,6 @@
 </ct:contentTypeSchema>
 </file>
 
-<file path=customXml/item3.xml><?xml version="1.0" encoding="utf-8"?>
-<b:Sources xmlns:b="http://schemas.openxmlformats.org/officeDocument/2006/bibliography" xmlns="http://schemas.openxmlformats.org/officeDocument/2006/bibliography" SelectedStyle="\APASixthEditionOfficeOnline.xsl" StyleName="APA" Version="6"/>
-</file>
-
-<file path=customXml/item4.xml><?xml version="1.0" encoding="utf-8"?>
-<p:properties xmlns:p="http://schemas.microsoft.com/office/2006/metadata/properties" xmlns:xsi="http://www.w3.org/2001/XMLSchema-instance" xmlns:pc="http://schemas.microsoft.com/office/infopath/2007/PartnerControls">
-  <documentManagement>
-    <lcf76f155ced4ddcb4097134ff3c332f xmlns="1742f647-34aa-47ad-81ff-611e282eb03c">
-      <Terms xmlns="http://schemas.microsoft.com/office/infopath/2007/PartnerControls"/>
-    </lcf76f155ced4ddcb4097134ff3c332f>
-  </documentManagement>
-</p:properties>
-</file>
-
 <file path=customXml/itemProps1.xml><?xml version="1.0" encoding="utf-8"?>
 <ds:datastoreItem xmlns:ds="http://schemas.openxmlformats.org/officeDocument/2006/customXml" ds:itemID="{AC550C94-F7AC-45B8-B6E1-E56A79D60015}">
   <ds:schemaRefs>
@@ -19830,6 +20093,24 @@
 </file>
 
 <file path=customXml/itemProps2.xml><?xml version="1.0" encoding="utf-8"?>
+<ds:datastoreItem xmlns:ds="http://schemas.openxmlformats.org/officeDocument/2006/customXml" ds:itemID="{16AB7F7E-F721-4A5C-ACB3-FDD0A05D2AE2}">
+  <ds:schemaRefs>
+    <ds:schemaRef ds:uri="http://schemas.microsoft.com/office/2006/metadata/properties"/>
+    <ds:schemaRef ds:uri="http://schemas.microsoft.com/office/infopath/2007/PartnerControls"/>
+    <ds:schemaRef ds:uri="1742f647-34aa-47ad-81ff-611e282eb03c"/>
+  </ds:schemaRefs>
+</ds:datastoreItem>
+</file>
+
+<file path=customXml/itemProps3.xml><?xml version="1.0" encoding="utf-8"?>
+<ds:datastoreItem xmlns:ds="http://schemas.openxmlformats.org/officeDocument/2006/customXml" ds:itemID="{23217208-9B3D-4249-BDE5-2974F7193580}">
+  <ds:schemaRefs>
+    <ds:schemaRef ds:uri="http://schemas.openxmlformats.org/officeDocument/2006/bibliography"/>
+  </ds:schemaRefs>
+</ds:datastoreItem>
+</file>
+
+<file path=customXml/itemProps4.xml><?xml version="1.0" encoding="utf-8"?>
 <ds:datastoreItem xmlns:ds="http://schemas.openxmlformats.org/officeDocument/2006/customXml" ds:itemID="{3BF92A04-0AD6-4C18-B648-EAD4D67068AE}">
   <ds:schemaRefs>
     <ds:schemaRef ds:uri="http://schemas.microsoft.com/office/2006/metadata/contentType"/>
@@ -19846,22 +20127,4 @@
     <ds:schemaRef ds:uri="http://schemas.microsoft.com/internal/obd"/>
   </ds:schemaRefs>
 </ds:datastoreItem>
-</file>
-
-<file path=customXml/itemProps3.xml><?xml version="1.0" encoding="utf-8"?>
-<ds:datastoreItem xmlns:ds="http://schemas.openxmlformats.org/officeDocument/2006/customXml" ds:itemID="{23217208-9B3D-4249-BDE5-2974F7193580}">
-  <ds:schemaRefs>
-    <ds:schemaRef ds:uri="http://schemas.openxmlformats.org/officeDocument/2006/bibliography"/>
-  </ds:schemaRefs>
-</ds:datastoreItem>
-</file>
-
-<file path=customXml/itemProps4.xml><?xml version="1.0" encoding="utf-8"?>
-<ds:datastoreItem xmlns:ds="http://schemas.openxmlformats.org/officeDocument/2006/customXml" ds:itemID="{16AB7F7E-F721-4A5C-ACB3-FDD0A05D2AE2}">
-  <ds:schemaRefs>
-    <ds:schemaRef ds:uri="http://schemas.microsoft.com/office/2006/metadata/properties"/>
-    <ds:schemaRef ds:uri="http://schemas.microsoft.com/office/infopath/2007/PartnerControls"/>
-    <ds:schemaRef ds:uri="1742f647-34aa-47ad-81ff-611e282eb03c"/>
-  </ds:schemaRefs>
-</ds:datastoreItem>
 </file>
</xml_diff>